<commit_message>
Mods to Jan 20 meeting notes.
</commit_message>
<xml_diff>
--- a/MeetingNotes/MeetingNotes_ARK_20160120.docx
+++ b/MeetingNotes/MeetingNotes_ARK_20160120.docx
@@ -158,7 +158,10 @@
               </w:numPr>
             </w:pPr>
             <w:r>
-              <w:t>Public Git repo set up.</w:t>
+              <w:t>Public g</w:t>
+            </w:r>
+            <w:r>
+              <w:t>it repo set up.</w:t>
             </w:r>
           </w:p>
           <w:p>
@@ -207,7 +210,7 @@
               </w:numPr>
             </w:pPr>
             <w:r>
-              <w:t>HUD Scripts.</w:t>
+              <w:t>Some story-boarding</w:t>
             </w:r>
           </w:p>
           <w:p>
@@ -220,6 +223,42 @@
             </w:pPr>
             <w:r>
               <w:t>Updates to SRS.</w:t>
+            </w:r>
+          </w:p>
+          <w:p>
+            <w:pPr>
+              <w:pStyle w:val="ListParagraph"/>
+              <w:numPr>
+                <w:ilvl w:val="0"/>
+                <w:numId w:val="2"/>
+              </w:numPr>
+            </w:pPr>
+            <w:r>
+              <w:t>Basic movement char sprite sheet.</w:t>
+            </w:r>
+          </w:p>
+          <w:p>
+            <w:pPr>
+              <w:pStyle w:val="ListParagraph"/>
+              <w:numPr>
+                <w:ilvl w:val="0"/>
+                <w:numId w:val="2"/>
+              </w:numPr>
+            </w:pPr>
+            <w:r>
+              <w:t>Progress on placement of rooms.</w:t>
+            </w:r>
+          </w:p>
+          <w:p>
+            <w:pPr>
+              <w:pStyle w:val="ListParagraph"/>
+              <w:numPr>
+                <w:ilvl w:val="0"/>
+                <w:numId w:val="2"/>
+              </w:numPr>
+            </w:pPr>
+            <w:r>
+              <w:t>Video for demo project.</w:t>
             </w:r>
           </w:p>
           <w:p/>
@@ -246,11 +285,56 @@
             </w:r>
           </w:p>
           <w:p>
+            <w:pPr>
+              <w:pStyle w:val="ListParagraph"/>
+              <w:numPr>
+                <w:ilvl w:val="0"/>
+                <w:numId w:val="3"/>
+              </w:numPr>
+            </w:pPr>
             <w:r>
               <w:t>We’re not fighting?</w:t>
             </w:r>
-          </w:p>
-          <w:p/>
+            <w:r>
+              <w:t xml:space="preserve"> I think?</w:t>
+            </w:r>
+          </w:p>
+          <w:p>
+            <w:pPr>
+              <w:pStyle w:val="ListParagraph"/>
+              <w:numPr>
+                <w:ilvl w:val="0"/>
+                <w:numId w:val="3"/>
+              </w:numPr>
+            </w:pPr>
+            <w:r>
+              <w:t xml:space="preserve">Trello is being used by all members. </w:t>
+            </w:r>
+          </w:p>
+          <w:p>
+            <w:pPr>
+              <w:pStyle w:val="ListParagraph"/>
+              <w:numPr>
+                <w:ilvl w:val="0"/>
+                <w:numId w:val="3"/>
+              </w:numPr>
+            </w:pPr>
+            <w:r>
+              <w:t xml:space="preserve">Progress made by all members. </w:t>
+            </w:r>
+          </w:p>
+          <w:p>
+            <w:pPr>
+              <w:pStyle w:val="ListParagraph"/>
+              <w:numPr>
+                <w:ilvl w:val="0"/>
+                <w:numId w:val="3"/>
+              </w:numPr>
+            </w:pPr>
+            <w:r>
+              <w:t>Josh won $2 at a Smash Bros. tournament.</w:t>
+            </w:r>
+          </w:p>
           <w:p/>
         </w:tc>
       </w:tr>
@@ -275,19 +359,36 @@
             </w:r>
           </w:p>
           <w:p>
-            <w:r>
-              <w:t>Slow progress, low motivation, distraction</w:t>
-            </w:r>
-            <w:r>
-              <w:t>, nit-picking</w:t>
-            </w:r>
-            <w:r>
-              <w:t>.</w:t>
-            </w:r>
-          </w:p>
-          <w:p>
+            <w:pPr>
+              <w:pStyle w:val="ListParagraph"/>
+              <w:numPr>
+                <w:ilvl w:val="0"/>
+                <w:numId w:val="4"/>
+              </w:numPr>
+            </w:pPr>
+            <w:r>
+              <w:t xml:space="preserve">No defined content for game. </w:t>
+            </w:r>
+          </w:p>
+          <w:p>
+            <w:pPr>
+              <w:pStyle w:val="ListParagraph"/>
+              <w:numPr>
+                <w:ilvl w:val="0"/>
+                <w:numId w:val="4"/>
+              </w:numPr>
+            </w:pPr>
+            <w:r>
+              <w:t xml:space="preserve">Aaron ate too many oatmeal cookies </w:t>
+            </w:r>
+            <w:r>
+              <w:t>and gav</w:t>
+            </w:r>
             <w:bookmarkStart w:id="0" w:name="_GoBack"/>
             <w:bookmarkEnd w:id="0"/>
+            <w:r>
+              <w:t>e himself a tummy ache.</w:t>
+            </w:r>
           </w:p>
           <w:p>
             <w:pPr>
@@ -328,7 +429,7 @@
           </w:p>
           <w:p>
             <w:r>
-              <w:t>Unknown.</w:t>
+              <w:t>Discussion on content. Storyboarding.</w:t>
             </w:r>
           </w:p>
           <w:p/>
@@ -384,6 +485,232 @@
 <file path=word/numbering.xml><?xml version="1.0" encoding="utf-8"?>
 <w:numbering xmlns:wpc="http://schemas.microsoft.com/office/word/2010/wordprocessingCanvas" xmlns:mc="http://schemas.openxmlformats.org/markup-compatibility/2006" xmlns:o="urn:schemas-microsoft-com:office:office" xmlns:r="http://schemas.openxmlformats.org/officeDocument/2006/relationships" xmlns:m="http://schemas.openxmlformats.org/officeDocument/2006/math" xmlns:v="urn:schemas-microsoft-com:vml" xmlns:wp14="http://schemas.microsoft.com/office/word/2010/wordprocessingDrawing" xmlns:wp="http://schemas.openxmlformats.org/drawingml/2006/wordprocessingDrawing" xmlns:w10="urn:schemas-microsoft-com:office:word" xmlns:w="http://schemas.openxmlformats.org/wordprocessingml/2006/main" xmlns:w14="http://schemas.microsoft.com/office/word/2010/wordml" xmlns:w15="http://schemas.microsoft.com/office/word/2012/wordml" xmlns:wpg="http://schemas.microsoft.com/office/word/2010/wordprocessingGroup" xmlns:wpi="http://schemas.microsoft.com/office/word/2010/wordprocessingInk" xmlns:wne="http://schemas.microsoft.com/office/word/2006/wordml" xmlns:wps="http://schemas.microsoft.com/office/word/2010/wordprocessingShape" mc:Ignorable="w14 w15 wp14">
   <w:abstractNum w:abstractNumId="0" w15:restartNumberingAfterBreak="0">
+    <w:nsid w:val="230E0292"/>
+    <w:multiLevelType w:val="hybridMultilevel"/>
+    <w:tmpl w:val="87F43108"/>
+    <w:lvl w:ilvl="0" w:tplc="10090001">
+      <w:start w:val="1"/>
+      <w:numFmt w:val="bullet"/>
+      <w:lvlText w:val=""/>
+      <w:lvlJc w:val="left"/>
+      <w:pPr>
+        <w:ind w:left="720" w:hanging="360"/>
+      </w:pPr>
+      <w:rPr>
+        <w:rFonts w:ascii="Symbol" w:hAnsi="Symbol" w:hint="default"/>
+      </w:rPr>
+    </w:lvl>
+    <w:lvl w:ilvl="1" w:tplc="10090003" w:tentative="1">
+      <w:start w:val="1"/>
+      <w:numFmt w:val="bullet"/>
+      <w:lvlText w:val="o"/>
+      <w:lvlJc w:val="left"/>
+      <w:pPr>
+        <w:ind w:left="1440" w:hanging="360"/>
+      </w:pPr>
+      <w:rPr>
+        <w:rFonts w:ascii="Courier New" w:hAnsi="Courier New" w:cs="Courier New" w:hint="default"/>
+      </w:rPr>
+    </w:lvl>
+    <w:lvl w:ilvl="2" w:tplc="10090005" w:tentative="1">
+      <w:start w:val="1"/>
+      <w:numFmt w:val="bullet"/>
+      <w:lvlText w:val=""/>
+      <w:lvlJc w:val="left"/>
+      <w:pPr>
+        <w:ind w:left="2160" w:hanging="360"/>
+      </w:pPr>
+      <w:rPr>
+        <w:rFonts w:ascii="Wingdings" w:hAnsi="Wingdings" w:hint="default"/>
+      </w:rPr>
+    </w:lvl>
+    <w:lvl w:ilvl="3" w:tplc="10090001" w:tentative="1">
+      <w:start w:val="1"/>
+      <w:numFmt w:val="bullet"/>
+      <w:lvlText w:val=""/>
+      <w:lvlJc w:val="left"/>
+      <w:pPr>
+        <w:ind w:left="2880" w:hanging="360"/>
+      </w:pPr>
+      <w:rPr>
+        <w:rFonts w:ascii="Symbol" w:hAnsi="Symbol" w:hint="default"/>
+      </w:rPr>
+    </w:lvl>
+    <w:lvl w:ilvl="4" w:tplc="10090003" w:tentative="1">
+      <w:start w:val="1"/>
+      <w:numFmt w:val="bullet"/>
+      <w:lvlText w:val="o"/>
+      <w:lvlJc w:val="left"/>
+      <w:pPr>
+        <w:ind w:left="3600" w:hanging="360"/>
+      </w:pPr>
+      <w:rPr>
+        <w:rFonts w:ascii="Courier New" w:hAnsi="Courier New" w:cs="Courier New" w:hint="default"/>
+      </w:rPr>
+    </w:lvl>
+    <w:lvl w:ilvl="5" w:tplc="10090005" w:tentative="1">
+      <w:start w:val="1"/>
+      <w:numFmt w:val="bullet"/>
+      <w:lvlText w:val=""/>
+      <w:lvlJc w:val="left"/>
+      <w:pPr>
+        <w:ind w:left="4320" w:hanging="360"/>
+      </w:pPr>
+      <w:rPr>
+        <w:rFonts w:ascii="Wingdings" w:hAnsi="Wingdings" w:hint="default"/>
+      </w:rPr>
+    </w:lvl>
+    <w:lvl w:ilvl="6" w:tplc="10090001" w:tentative="1">
+      <w:start w:val="1"/>
+      <w:numFmt w:val="bullet"/>
+      <w:lvlText w:val=""/>
+      <w:lvlJc w:val="left"/>
+      <w:pPr>
+        <w:ind w:left="5040" w:hanging="360"/>
+      </w:pPr>
+      <w:rPr>
+        <w:rFonts w:ascii="Symbol" w:hAnsi="Symbol" w:hint="default"/>
+      </w:rPr>
+    </w:lvl>
+    <w:lvl w:ilvl="7" w:tplc="10090003" w:tentative="1">
+      <w:start w:val="1"/>
+      <w:numFmt w:val="bullet"/>
+      <w:lvlText w:val="o"/>
+      <w:lvlJc w:val="left"/>
+      <w:pPr>
+        <w:ind w:left="5760" w:hanging="360"/>
+      </w:pPr>
+      <w:rPr>
+        <w:rFonts w:ascii="Courier New" w:hAnsi="Courier New" w:cs="Courier New" w:hint="default"/>
+      </w:rPr>
+    </w:lvl>
+    <w:lvl w:ilvl="8" w:tplc="10090005" w:tentative="1">
+      <w:start w:val="1"/>
+      <w:numFmt w:val="bullet"/>
+      <w:lvlText w:val=""/>
+      <w:lvlJc w:val="left"/>
+      <w:pPr>
+        <w:ind w:left="6480" w:hanging="360"/>
+      </w:pPr>
+      <w:rPr>
+        <w:rFonts w:ascii="Wingdings" w:hAnsi="Wingdings" w:hint="default"/>
+      </w:rPr>
+    </w:lvl>
+  </w:abstractNum>
+  <w:abstractNum w:abstractNumId="1" w15:restartNumberingAfterBreak="0">
+    <w:nsid w:val="25DE0072"/>
+    <w:multiLevelType w:val="hybridMultilevel"/>
+    <w:tmpl w:val="9E163672"/>
+    <w:lvl w:ilvl="0" w:tplc="10090001">
+      <w:start w:val="1"/>
+      <w:numFmt w:val="bullet"/>
+      <w:lvlText w:val=""/>
+      <w:lvlJc w:val="left"/>
+      <w:pPr>
+        <w:ind w:left="720" w:hanging="360"/>
+      </w:pPr>
+      <w:rPr>
+        <w:rFonts w:ascii="Symbol" w:hAnsi="Symbol" w:hint="default"/>
+      </w:rPr>
+    </w:lvl>
+    <w:lvl w:ilvl="1" w:tplc="10090003" w:tentative="1">
+      <w:start w:val="1"/>
+      <w:numFmt w:val="bullet"/>
+      <w:lvlText w:val="o"/>
+      <w:lvlJc w:val="left"/>
+      <w:pPr>
+        <w:ind w:left="1440" w:hanging="360"/>
+      </w:pPr>
+      <w:rPr>
+        <w:rFonts w:ascii="Courier New" w:hAnsi="Courier New" w:cs="Courier New" w:hint="default"/>
+      </w:rPr>
+    </w:lvl>
+    <w:lvl w:ilvl="2" w:tplc="10090005" w:tentative="1">
+      <w:start w:val="1"/>
+      <w:numFmt w:val="bullet"/>
+      <w:lvlText w:val=""/>
+      <w:lvlJc w:val="left"/>
+      <w:pPr>
+        <w:ind w:left="2160" w:hanging="360"/>
+      </w:pPr>
+      <w:rPr>
+        <w:rFonts w:ascii="Wingdings" w:hAnsi="Wingdings" w:hint="default"/>
+      </w:rPr>
+    </w:lvl>
+    <w:lvl w:ilvl="3" w:tplc="10090001" w:tentative="1">
+      <w:start w:val="1"/>
+      <w:numFmt w:val="bullet"/>
+      <w:lvlText w:val=""/>
+      <w:lvlJc w:val="left"/>
+      <w:pPr>
+        <w:ind w:left="2880" w:hanging="360"/>
+      </w:pPr>
+      <w:rPr>
+        <w:rFonts w:ascii="Symbol" w:hAnsi="Symbol" w:hint="default"/>
+      </w:rPr>
+    </w:lvl>
+    <w:lvl w:ilvl="4" w:tplc="10090003" w:tentative="1">
+      <w:start w:val="1"/>
+      <w:numFmt w:val="bullet"/>
+      <w:lvlText w:val="o"/>
+      <w:lvlJc w:val="left"/>
+      <w:pPr>
+        <w:ind w:left="3600" w:hanging="360"/>
+      </w:pPr>
+      <w:rPr>
+        <w:rFonts w:ascii="Courier New" w:hAnsi="Courier New" w:cs="Courier New" w:hint="default"/>
+      </w:rPr>
+    </w:lvl>
+    <w:lvl w:ilvl="5" w:tplc="10090005" w:tentative="1">
+      <w:start w:val="1"/>
+      <w:numFmt w:val="bullet"/>
+      <w:lvlText w:val=""/>
+      <w:lvlJc w:val="left"/>
+      <w:pPr>
+        <w:ind w:left="4320" w:hanging="360"/>
+      </w:pPr>
+      <w:rPr>
+        <w:rFonts w:ascii="Wingdings" w:hAnsi="Wingdings" w:hint="default"/>
+      </w:rPr>
+    </w:lvl>
+    <w:lvl w:ilvl="6" w:tplc="10090001" w:tentative="1">
+      <w:start w:val="1"/>
+      <w:numFmt w:val="bullet"/>
+      <w:lvlText w:val=""/>
+      <w:lvlJc w:val="left"/>
+      <w:pPr>
+        <w:ind w:left="5040" w:hanging="360"/>
+      </w:pPr>
+      <w:rPr>
+        <w:rFonts w:ascii="Symbol" w:hAnsi="Symbol" w:hint="default"/>
+      </w:rPr>
+    </w:lvl>
+    <w:lvl w:ilvl="7" w:tplc="10090003" w:tentative="1">
+      <w:start w:val="1"/>
+      <w:numFmt w:val="bullet"/>
+      <w:lvlText w:val="o"/>
+      <w:lvlJc w:val="left"/>
+      <w:pPr>
+        <w:ind w:left="5760" w:hanging="360"/>
+      </w:pPr>
+      <w:rPr>
+        <w:rFonts w:ascii="Courier New" w:hAnsi="Courier New" w:cs="Courier New" w:hint="default"/>
+      </w:rPr>
+    </w:lvl>
+    <w:lvl w:ilvl="8" w:tplc="10090005" w:tentative="1">
+      <w:start w:val="1"/>
+      <w:numFmt w:val="bullet"/>
+      <w:lvlText w:val=""/>
+      <w:lvlJc w:val="left"/>
+      <w:pPr>
+        <w:ind w:left="6480" w:hanging="360"/>
+      </w:pPr>
+      <w:rPr>
+        <w:rFonts w:ascii="Wingdings" w:hAnsi="Wingdings" w:hint="default"/>
+      </w:rPr>
+    </w:lvl>
+  </w:abstractNum>
+  <w:abstractNum w:abstractNumId="2" w15:restartNumberingAfterBreak="0">
     <w:nsid w:val="303F17FC"/>
     <w:multiLevelType w:val="hybridMultilevel"/>
     <w:tmpl w:val="861429B0"/>
@@ -496,7 +823,7 @@
       </w:rPr>
     </w:lvl>
   </w:abstractNum>
-  <w:abstractNum w:abstractNumId="1" w15:restartNumberingAfterBreak="0">
+  <w:abstractNum w:abstractNumId="3" w15:restartNumberingAfterBreak="0">
     <w:nsid w:val="660B7A89"/>
     <w:multiLevelType w:val="hybridMultilevel"/>
     <w:tmpl w:val="5CD02ECA"/>
@@ -610,10 +937,16 @@
     </w:lvl>
   </w:abstractNum>
   <w:num w:numId="1">
-    <w:abstractNumId w:val="0"/>
+    <w:abstractNumId w:val="2"/>
   </w:num>
   <w:num w:numId="2">
+    <w:abstractNumId w:val="3"/>
+  </w:num>
+  <w:num w:numId="3">
     <w:abstractNumId w:val="1"/>
+  </w:num>
+  <w:num w:numId="4">
+    <w:abstractNumId w:val="0"/>
   </w:num>
 </w:numbering>
 </file>

</xml_diff>